<commit_message>
finished homework in the last weeks
</commit_message>
<xml_diff>
--- a/Grammar/Tenses - времена/Past Simple.docx
+++ b/Grammar/Tenses - времена/Past Simple.docx
@@ -2148,6 +2148,36 @@
           <w:sz w:val="32"/>
           <w:szCs w:val="32"/>
         </w:rPr>
+      </w:r>
+    </w:p>
+    <w:p>
+      <w:pPr>
+        <w:pStyle w:val="Normal"/>
+        <w:tabs>
+          <w:tab w:val="clear" w:pos="708"/>
+          <w:tab w:val="left" w:pos="4325" w:leader="none"/>
+        </w:tabs>
+        <w:jc w:val="center"/>
+        <w:rPr>
+          <w:rFonts w:ascii="Times new roman" w:hAnsi="Times new roman"/>
+          <w:b/>
+          <w:b/>
+          <w:bCs/>
+          <w:sz w:val="32"/>
+          <w:szCs w:val="32"/>
+        </w:rPr>
+      </w:pPr>
+      <w:r>
+        <w:rPr>
+          <w:rFonts w:ascii="Times new roman" w:hAnsi="Times new roman"/>
+          <w:b/>
+          <w:bCs/>
+          <w:sz w:val="32"/>
+          <w:szCs w:val="32"/>
+        </w:rPr>
+      </w:r>
+      <w:r>
+        <w:br w:type="page"/>
       </w:r>
     </w:p>
     <w:p>
@@ -4728,6 +4758,52 @@
           <w:rFonts w:ascii="Times new roman" w:hAnsi="Times new roman"/>
           <w:b/>
           <w:bCs/>
+        </w:rPr>
+      </w:r>
+    </w:p>
+    <w:p>
+      <w:pPr>
+        <w:pStyle w:val="Normal"/>
+        <w:tabs>
+          <w:tab w:val="clear" w:pos="708"/>
+          <w:tab w:val="left" w:pos="4325" w:leader="none"/>
+        </w:tabs>
+        <w:jc w:val="center"/>
+        <w:rPr>
+          <w:rFonts w:ascii="Times new roman" w:hAnsi="Times new roman"/>
+          <w:b/>
+          <w:b/>
+          <w:bCs/>
+        </w:rPr>
+      </w:pPr>
+      <w:r>
+        <w:rPr>
+          <w:rFonts w:ascii="Times new roman" w:hAnsi="Times new roman"/>
+          <w:b/>
+          <w:bCs/>
+        </w:rPr>
+      </w:r>
+    </w:p>
+    <w:p>
+      <w:pPr>
+        <w:pStyle w:val="Normal"/>
+        <w:tabs>
+          <w:tab w:val="clear" w:pos="708"/>
+          <w:tab w:val="left" w:pos="4325" w:leader="none"/>
+        </w:tabs>
+        <w:jc w:val="center"/>
+        <w:rPr>
+          <w:rFonts w:ascii="Times new roman" w:hAnsi="Times new roman"/>
+          <w:b/>
+          <w:b/>
+          <w:bCs/>
+        </w:rPr>
+      </w:pPr>
+      <w:r>
+        <w:rPr>
+          <w:rFonts w:ascii="Times new roman" w:hAnsi="Times new roman"/>
+          <w:b/>
+          <w:bCs/>
           <w:sz w:val="32"/>
           <w:szCs w:val="32"/>
         </w:rPr>
@@ -5064,6 +5140,32 @@
           <w:rFonts w:ascii="Times new roman" w:hAnsi="Times new roman"/>
           <w:b/>
           <w:bCs/>
+        </w:rPr>
+      </w:r>
+      <w:r>
+        <w:br w:type="page"/>
+      </w:r>
+    </w:p>
+    <w:p>
+      <w:pPr>
+        <w:pStyle w:val="Normal"/>
+        <w:tabs>
+          <w:tab w:val="clear" w:pos="708"/>
+          <w:tab w:val="left" w:pos="4325" w:leader="none"/>
+        </w:tabs>
+        <w:jc w:val="center"/>
+        <w:rPr>
+          <w:rFonts w:ascii="Times new roman" w:hAnsi="Times new roman"/>
+          <w:b/>
+          <w:b/>
+          <w:bCs/>
+        </w:rPr>
+      </w:pPr>
+      <w:r>
+        <w:rPr>
+          <w:rFonts w:ascii="Times new roman" w:hAnsi="Times new roman"/>
+          <w:b/>
+          <w:bCs/>
           <w:sz w:val="32"/>
           <w:szCs w:val="32"/>
         </w:rPr>
@@ -6326,6 +6428,31 @@
       <w:r>
         <w:rPr>
           <w:rFonts w:ascii="Times new roman" w:hAnsi="Times new roman"/>
+          <w:sz w:val="32"/>
+          <w:szCs w:val="32"/>
+        </w:rPr>
+      </w:r>
+      <w:r>
+        <w:br w:type="page"/>
+      </w:r>
+    </w:p>
+    <w:p>
+      <w:pPr>
+        <w:pStyle w:val="Normal"/>
+        <w:tabs>
+          <w:tab w:val="clear" w:pos="708"/>
+          <w:tab w:val="left" w:pos="4325" w:leader="none"/>
+        </w:tabs>
+        <w:jc w:val="center"/>
+        <w:rPr>
+          <w:rFonts w:ascii="Times new roman" w:hAnsi="Times new roman"/>
+          <w:sz w:val="32"/>
+          <w:szCs w:val="32"/>
+        </w:rPr>
+      </w:pPr>
+      <w:r>
+        <w:rPr>
+          <w:rFonts w:ascii="Times new roman" w:hAnsi="Times new roman"/>
           <w:b/>
           <w:bCs/>
           <w:sz w:val="32"/>
@@ -7970,6 +8097,31 @@
       <w:r>
         <w:rPr>
           <w:rFonts w:ascii="Times new roman" w:hAnsi="Times new roman"/>
+          <w:sz w:val="32"/>
+          <w:szCs w:val="32"/>
+        </w:rPr>
+      </w:r>
+      <w:r>
+        <w:br w:type="page"/>
+      </w:r>
+    </w:p>
+    <w:p>
+      <w:pPr>
+        <w:pStyle w:val="Normal"/>
+        <w:tabs>
+          <w:tab w:val="clear" w:pos="708"/>
+          <w:tab w:val="left" w:pos="4325" w:leader="none"/>
+        </w:tabs>
+        <w:jc w:val="center"/>
+        <w:rPr>
+          <w:rFonts w:ascii="Times new roman" w:hAnsi="Times new roman"/>
+          <w:sz w:val="32"/>
+          <w:szCs w:val="32"/>
+        </w:rPr>
+      </w:pPr>
+      <w:r>
+        <w:rPr>
+          <w:rFonts w:ascii="Times new roman" w:hAnsi="Times new roman"/>
           <w:b/>
           <w:bCs/>
           <w:sz w:val="32"/>
@@ -14013,20 +14165,6 @@
         </w:tc>
       </w:tr>
     </w:tbl>
-    <w:p>
-      <w:pPr>
-        <w:pStyle w:val="Normal"/>
-        <w:jc w:val="center"/>
-        <w:rPr>
-          <w:rFonts w:ascii="Times new roman" w:hAnsi="Times new roman"/>
-        </w:rPr>
-      </w:pPr>
-      <w:r>
-        <w:rPr>
-          <w:rFonts w:ascii="Times new roman" w:hAnsi="Times new roman"/>
-        </w:rPr>
-      </w:r>
-    </w:p>
     <w:p>
       <w:pPr>
         <w:pStyle w:val="Normal"/>

</xml_diff>